<commit_message>
Revised Additional Prelim Content
</commit_message>
<xml_diff>
--- a/MIDTERMS/Additional Prelim Content.docx
+++ b/MIDTERMS/Additional Prelim Content.docx
@@ -68,8 +68,6 @@
         </w:rPr>
         <w:t>s</w:t>
       </w:r>
-      <w:bookmarkStart w:id="0" w:name="_GoBack"/>
-      <w:bookmarkEnd w:id="0"/>
       <w:r>
         <w:rPr>
           <w:rFonts w:cstheme="minorHAnsi"/>
@@ -414,6 +412,8 @@
           <w:szCs w:val="24"/>
         </w:rPr>
       </w:pPr>
+      <w:bookmarkStart w:id="0" w:name="_GoBack"/>
+      <w:bookmarkEnd w:id="0"/>
       <w:r>
         <w:rPr>
           <w:rFonts w:cstheme="minorHAnsi"/>
@@ -985,27 +985,7 @@
           <w:szCs w:val="24"/>
           <w:shd w:val="clear" w:color="auto" w:fill="FFFFFF"/>
         </w:rPr>
-        <w:t xml:space="preserve">2018, from </w:t>
-      </w:r>
-      <w:r>
-        <w:rPr>
-          <w:rFonts w:cstheme="minorHAnsi"/>
-          <w:color w:val="333333"/>
-          <w:sz w:val="24"/>
-          <w:szCs w:val="24"/>
-          <w:shd w:val="clear" w:color="auto" w:fill="FFFFFF"/>
-        </w:rPr>
-        <w:t>https://www.servage.net/blog/2013/05/07/looking-at-the-differences-between-</w:t>
-      </w:r>
-      <w:r>
-        <w:rPr>
-          <w:rFonts w:cstheme="minorHAnsi"/>
-          <w:color w:val="333333"/>
-          <w:sz w:val="24"/>
-          <w:szCs w:val="24"/>
-          <w:shd w:val="clear" w:color="auto" w:fill="FFFFFF"/>
-        </w:rPr>
-        <w:t>html5-and-xhtml/</w:t>
+        <w:t>2018, from https://www.servage.net/blog/2013/05/07/looking-at-the-differences-between-html5-and-xhtml/</w:t>
       </w:r>
     </w:p>
     <w:sectPr>
@@ -1371,7 +1351,7 @@
   <w:abstractNum w:abstractNumId="3" w15:restartNumberingAfterBreak="0">
     <w:nsid w:val="717D1D88"/>
     <w:multiLevelType w:val="hybridMultilevel"/>
-    <w:tmpl w:val="0AB87EDC"/>
+    <w:tmpl w:val="E26AB922"/>
     <w:lvl w:ilvl="0" w:tplc="34090001">
       <w:start w:val="1"/>
       <w:numFmt w:val="bullet"/>
@@ -1384,16 +1364,16 @@
         <w:rFonts w:ascii="Symbol" w:hAnsi="Symbol" w:hint="default"/>
       </w:rPr>
     </w:lvl>
-    <w:lvl w:ilvl="1" w:tplc="34090003">
-      <w:start w:val="1"/>
-      <w:numFmt w:val="bullet"/>
-      <w:lvlText w:val="o"/>
+    <w:lvl w:ilvl="1" w:tplc="3409000F">
+      <w:start w:val="1"/>
+      <w:numFmt w:val="decimal"/>
+      <w:lvlText w:val="%2."/>
       <w:lvlJc w:val="left"/>
       <w:pPr>
         <w:ind w:left="1440" w:hanging="360"/>
       </w:pPr>
       <w:rPr>
-        <w:rFonts w:ascii="Courier New" w:hAnsi="Courier New" w:cs="Courier New" w:hint="default"/>
+        <w:rFonts w:hint="default"/>
       </w:rPr>
     </w:lvl>
     <w:lvl w:ilvl="2" w:tplc="34090005" w:tentative="1">

</xml_diff>